<commit_message>
zhuijia c++ neicun guanli file
</commit_message>
<xml_diff>
--- a/已解决问题总结.docx
+++ b/已解决问题总结.docx
@@ -329,6 +329,8 @@
       <w:r>
         <w:t>}</w:t>
       </w:r>
+      <w:bookmarkStart w:id="0" w:name="_GoBack"/>
+      <w:bookmarkEnd w:id="0"/>
     </w:p>
     <w:p>
       <w:r>
@@ -1100,6 +1102,13 @@
           <w:rFonts w:hint="eastAsia"/>
         </w:rPr>
         <w:t>c++标准库分为两部分，标注函数库和面向对象类库。</w:t>
+      </w:r>
+      <w:r>
+        <w:rPr>
+          <w:rFonts w:hint="eastAsia"/>
+          <w:lang w:val="en-US" w:eastAsia="zh-CN"/>
+        </w:rPr>
+        <w:tab/>
       </w:r>
     </w:p>
     <w:p/>
@@ -1287,8 +1296,6 @@
         </w:rPr>
         <w:t>C++扩展语法模块：同样是针对不同的编译器而独有扩展语法。</w:t>
       </w:r>
-      <w:bookmarkStart w:id="0" w:name="_GoBack"/>
-      <w:bookmarkEnd w:id="0"/>
     </w:p>
     <w:p/>
     <w:p/>

</xml_diff>